<commit_message>
Integration With Gui and Task 1 done on 14th Feb,2024  1.am
</commit_message>
<xml_diff>
--- a/Sample Invoice_1.docx
+++ b/Sample Invoice_1.docx
@@ -77,7 +77,27 @@
           <w:sz w:val="24"/>
           <w:szCs w:val="24"/>
         </w:rPr>
-        <w:t>{{beginning_date}}</w:t>
+        <w:t>{{</w:t>
+      </w:r>
+      <w:proofErr w:type="spellStart"/>
+      <w:r>
+        <w:rPr>
+          <w:rFonts w:ascii="Times New Roman" w:eastAsia="Times New Roman" w:hAnsi="Times New Roman" w:cs="Times New Roman"/>
+          <w:color w:val="515E7C"/>
+          <w:sz w:val="24"/>
+          <w:szCs w:val="24"/>
+        </w:rPr>
+        <w:t>beginning_date</w:t>
+      </w:r>
+      <w:proofErr w:type="spellEnd"/>
+      <w:r>
+        <w:rPr>
+          <w:rFonts w:ascii="Times New Roman" w:eastAsia="Times New Roman" w:hAnsi="Times New Roman" w:cs="Times New Roman"/>
+          <w:color w:val="515E7C"/>
+          <w:sz w:val="24"/>
+          <w:szCs w:val="24"/>
+        </w:rPr>
+        <w:t>}}</w:t>
       </w:r>
       <w:r>
         <w:rPr>
@@ -113,7 +133,27 @@
           <w:sz w:val="24"/>
           <w:szCs w:val="24"/>
         </w:rPr>
-        <w:t>{{end_date}}</w:t>
+        <w:t>{{</w:t>
+      </w:r>
+      <w:proofErr w:type="spellStart"/>
+      <w:r>
+        <w:rPr>
+          <w:rFonts w:ascii="Times New Roman" w:eastAsia="Times New Roman" w:hAnsi="Times New Roman" w:cs="Times New Roman"/>
+          <w:color w:val="515E7C"/>
+          <w:sz w:val="24"/>
+          <w:szCs w:val="24"/>
+        </w:rPr>
+        <w:t>end_date</w:t>
+      </w:r>
+      <w:proofErr w:type="spellEnd"/>
+      <w:r>
+        <w:rPr>
+          <w:rFonts w:ascii="Times New Roman" w:eastAsia="Times New Roman" w:hAnsi="Times New Roman" w:cs="Times New Roman"/>
+          <w:color w:val="515E7C"/>
+          <w:sz w:val="24"/>
+          <w:szCs w:val="24"/>
+        </w:rPr>
+        <w:t>}}</w:t>
       </w:r>
       <w:r>
         <w:rPr>
@@ -301,7 +341,29 @@
           <w:sz w:val="24"/>
           <w:szCs w:val="24"/>
         </w:rPr>
-        <w:t>{{name_company}}</w:t>
+        <w:t>{{</w:t>
+      </w:r>
+      <w:proofErr w:type="spellStart"/>
+      <w:r>
+        <w:rPr>
+          <w:rFonts w:ascii="Times New Roman" w:eastAsia="Times New Roman" w:hAnsi="Times New Roman" w:cs="Times New Roman"/>
+          <w:b/>
+          <w:color w:val="31325D"/>
+          <w:sz w:val="24"/>
+          <w:szCs w:val="24"/>
+        </w:rPr>
+        <w:t>name_company</w:t>
+      </w:r>
+      <w:proofErr w:type="spellEnd"/>
+      <w:r>
+        <w:rPr>
+          <w:rFonts w:ascii="Times New Roman" w:eastAsia="Times New Roman" w:hAnsi="Times New Roman" w:cs="Times New Roman"/>
+          <w:b/>
+          <w:color w:val="31325D"/>
+          <w:sz w:val="24"/>
+          <w:szCs w:val="24"/>
+        </w:rPr>
+        <w:t>}}</w:t>
       </w:r>
     </w:p>
     <w:p>
@@ -354,7 +416,27 @@
           <w:sz w:val="24"/>
           <w:szCs w:val="24"/>
         </w:rPr>
-        <w:t>{{gst_no}}</w:t>
+        <w:t>{{</w:t>
+      </w:r>
+      <w:proofErr w:type="spellStart"/>
+      <w:r>
+        <w:rPr>
+          <w:rFonts w:ascii="Times New Roman" w:eastAsia="Times New Roman" w:hAnsi="Times New Roman" w:cs="Times New Roman"/>
+          <w:color w:val="31325D"/>
+          <w:sz w:val="24"/>
+          <w:szCs w:val="24"/>
+        </w:rPr>
+        <w:t>gst_no</w:t>
+      </w:r>
+      <w:proofErr w:type="spellEnd"/>
+      <w:r>
+        <w:rPr>
+          <w:rFonts w:ascii="Times New Roman" w:eastAsia="Times New Roman" w:hAnsi="Times New Roman" w:cs="Times New Roman"/>
+          <w:color w:val="31325D"/>
+          <w:sz w:val="24"/>
+          <w:szCs w:val="24"/>
+        </w:rPr>
+        <w:t>}}</w:t>
       </w:r>
     </w:p>
     <w:p>
@@ -436,7 +518,27 @@
           <w:sz w:val="24"/>
           <w:szCs w:val="24"/>
         </w:rPr>
-        <w:t>{{inv_no}}</w:t>
+        <w:t>{{</w:t>
+      </w:r>
+      <w:proofErr w:type="spellStart"/>
+      <w:r>
+        <w:rPr>
+          <w:rFonts w:ascii="Times New Roman" w:eastAsia="Times New Roman" w:hAnsi="Times New Roman" w:cs="Times New Roman"/>
+          <w:color w:val="31325D"/>
+          <w:sz w:val="24"/>
+          <w:szCs w:val="24"/>
+        </w:rPr>
+        <w:t>inv_no</w:t>
+      </w:r>
+      <w:proofErr w:type="spellEnd"/>
+      <w:r>
+        <w:rPr>
+          <w:rFonts w:ascii="Times New Roman" w:eastAsia="Times New Roman" w:hAnsi="Times New Roman" w:cs="Times New Roman"/>
+          <w:color w:val="31325D"/>
+          <w:sz w:val="24"/>
+          <w:szCs w:val="24"/>
+        </w:rPr>
+        <w:t>}}</w:t>
       </w:r>
     </w:p>
     <w:p>
@@ -467,7 +569,27 @@
           <w:sz w:val="24"/>
           <w:szCs w:val="24"/>
         </w:rPr>
-        <w:t>{{inv_date}}</w:t>
+        <w:t>{{</w:t>
+      </w:r>
+      <w:proofErr w:type="spellStart"/>
+      <w:r>
+        <w:rPr>
+          <w:rFonts w:ascii="Times New Roman" w:eastAsia="Times New Roman" w:hAnsi="Times New Roman" w:cs="Times New Roman"/>
+          <w:color w:val="31325D"/>
+          <w:sz w:val="24"/>
+          <w:szCs w:val="24"/>
+        </w:rPr>
+        <w:t>inv_date</w:t>
+      </w:r>
+      <w:proofErr w:type="spellEnd"/>
+      <w:r>
+        <w:rPr>
+          <w:rFonts w:ascii="Times New Roman" w:eastAsia="Times New Roman" w:hAnsi="Times New Roman" w:cs="Times New Roman"/>
+          <w:color w:val="31325D"/>
+          <w:sz w:val="24"/>
+          <w:szCs w:val="24"/>
+        </w:rPr>
+        <w:t>}}</w:t>
       </w:r>
     </w:p>
     <w:p>
@@ -558,14 +680,25 @@
           <w:szCs w:val="24"/>
         </w:rPr>
       </w:pPr>
-      <w:r>
-        <w:rPr>
-          <w:rFonts w:ascii="Times New Roman" w:eastAsia="Times New Roman" w:hAnsi="Times New Roman" w:cs="Times New Roman"/>
-          <w:color w:val="515E7C"/>
-          <w:sz w:val="24"/>
-          <w:szCs w:val="24"/>
-        </w:rPr>
-        <w:t>Linkedin profile audit and update</w:t>
+      <w:proofErr w:type="spellStart"/>
+      <w:r>
+        <w:rPr>
+          <w:rFonts w:ascii="Times New Roman" w:eastAsia="Times New Roman" w:hAnsi="Times New Roman" w:cs="Times New Roman"/>
+          <w:color w:val="515E7C"/>
+          <w:sz w:val="24"/>
+          <w:szCs w:val="24"/>
+        </w:rPr>
+        <w:t>Linkedin</w:t>
+      </w:r>
+      <w:proofErr w:type="spellEnd"/>
+      <w:r>
+        <w:rPr>
+          <w:rFonts w:ascii="Times New Roman" w:eastAsia="Times New Roman" w:hAnsi="Times New Roman" w:cs="Times New Roman"/>
+          <w:color w:val="515E7C"/>
+          <w:sz w:val="24"/>
+          <w:szCs w:val="24"/>
+        </w:rPr>
+        <w:t xml:space="preserve"> profile audit and update</w:t>
       </w:r>
     </w:p>
     <w:p>
@@ -1100,7 +1233,6 @@
             <w:pPr>
               <w:widowControl w:val="0"/>
               <w:spacing w:line="276" w:lineRule="auto"/>
-              <w:ind w:left="1410"/>
               <w:rPr>
                 <w:rFonts w:ascii="Times New Roman" w:eastAsia="Times New Roman" w:hAnsi="Times New Roman" w:cs="Times New Roman"/>
                 <w:sz w:val="24"/>
@@ -1114,7 +1246,36 @@
                 <w:sz w:val="24"/>
                 <w:szCs w:val="24"/>
               </w:rPr>
-              <w:t>INR [AMOUNT]</w:t>
+              <w:t xml:space="preserve">                      </w:t>
+            </w:r>
+            <w:r>
+              <w:rPr>
+                <w:rFonts w:ascii="Times New Roman" w:eastAsia="Times New Roman" w:hAnsi="Times New Roman" w:cs="Times New Roman"/>
+                <w:color w:val="31325D"/>
+                <w:sz w:val="24"/>
+                <w:szCs w:val="24"/>
+              </w:rPr>
+              <w:t>{{</w:t>
+            </w:r>
+            <w:proofErr w:type="spellStart"/>
+            <w:r>
+              <w:rPr>
+                <w:rFonts w:ascii="Times New Roman" w:eastAsia="Times New Roman" w:hAnsi="Times New Roman" w:cs="Times New Roman"/>
+                <w:color w:val="31325D"/>
+                <w:sz w:val="24"/>
+                <w:szCs w:val="24"/>
+              </w:rPr>
+              <w:t>sum_total</w:t>
+            </w:r>
+            <w:proofErr w:type="spellEnd"/>
+            <w:r>
+              <w:rPr>
+                <w:rFonts w:ascii="Times New Roman" w:eastAsia="Times New Roman" w:hAnsi="Times New Roman" w:cs="Times New Roman"/>
+                <w:color w:val="31325D"/>
+                <w:sz w:val="24"/>
+                <w:szCs w:val="24"/>
+              </w:rPr>
+              <w:t>}}</w:t>
             </w:r>
           </w:p>
         </w:tc>
@@ -1186,7 +1347,6 @@
             <w:pPr>
               <w:widowControl w:val="0"/>
               <w:spacing w:line="276" w:lineRule="auto"/>
-              <w:ind w:left="1410"/>
               <w:rPr>
                 <w:rFonts w:ascii="Times New Roman" w:eastAsia="Times New Roman" w:hAnsi="Times New Roman" w:cs="Times New Roman"/>
                 <w:sz w:val="24"/>
@@ -1200,7 +1360,36 @@
                 <w:sz w:val="24"/>
                 <w:szCs w:val="24"/>
               </w:rPr>
-              <w:t>INR [18% GST]</w:t>
+              <w:t xml:space="preserve">                      </w:t>
+            </w:r>
+            <w:r>
+              <w:rPr>
+                <w:rFonts w:ascii="Times New Roman" w:eastAsia="Times New Roman" w:hAnsi="Times New Roman" w:cs="Times New Roman"/>
+                <w:color w:val="31325D"/>
+                <w:sz w:val="24"/>
+                <w:szCs w:val="24"/>
+              </w:rPr>
+              <w:t>{{</w:t>
+            </w:r>
+            <w:proofErr w:type="spellStart"/>
+            <w:r>
+              <w:rPr>
+                <w:rFonts w:ascii="Times New Roman" w:eastAsia="Times New Roman" w:hAnsi="Times New Roman" w:cs="Times New Roman"/>
+                <w:color w:val="31325D"/>
+                <w:sz w:val="24"/>
+                <w:szCs w:val="24"/>
+              </w:rPr>
+              <w:t>gst_val</w:t>
+            </w:r>
+            <w:proofErr w:type="spellEnd"/>
+            <w:r>
+              <w:rPr>
+                <w:rFonts w:ascii="Times New Roman" w:eastAsia="Times New Roman" w:hAnsi="Times New Roman" w:cs="Times New Roman"/>
+                <w:color w:val="31325D"/>
+                <w:sz w:val="24"/>
+                <w:szCs w:val="24"/>
+              </w:rPr>
+              <w:t>}}</w:t>
             </w:r>
           </w:p>
         </w:tc>
@@ -1272,8 +1461,8 @@
               <w:jc w:val="center"/>
               <w:rPr>
                 <w:rFonts w:ascii="Times New Roman" w:eastAsia="Times New Roman" w:hAnsi="Times New Roman" w:cs="Times New Roman"/>
-                <w:sz w:val="24"/>
-                <w:szCs w:val="24"/>
+                <w:sz w:val="28"/>
+                <w:szCs w:val="28"/>
               </w:rPr>
             </w:pPr>
             <w:r>
@@ -1281,10 +1470,10 @@
                 <w:rFonts w:ascii="Times New Roman" w:eastAsia="Times New Roman" w:hAnsi="Times New Roman" w:cs="Times New Roman"/>
                 <w:b/>
                 <w:color w:val="395389"/>
-                <w:sz w:val="24"/>
-                <w:szCs w:val="24"/>
+                <w:sz w:val="28"/>
+                <w:szCs w:val="28"/>
               </w:rPr>
-              <w:t xml:space="preserve">      SUM OF ABOVE TWO CELLS </w:t>
+              <w:t>{{total}}</w:t>
             </w:r>
           </w:p>
         </w:tc>
@@ -1420,17 +1609,17 @@
           <w:sz w:val="24"/>
           <w:szCs w:val="24"/>
         </w:rPr>
-        <w:t>- [</w:t>
-      </w:r>
-      <w:r>
-        <w:rPr>
-          <w:rFonts w:ascii="Times New Roman" w:eastAsia="Times New Roman" w:hAnsi="Times New Roman" w:cs="Times New Roman"/>
-          <w:b/>
-          <w:color w:val="31325D"/>
-          <w:sz w:val="24"/>
-          <w:szCs w:val="24"/>
-        </w:rPr>
-        <w:t>AMOUNT IN BOLD]</w:t>
+        <w:t xml:space="preserve">- </w:t>
+      </w:r>
+      <w:r>
+        <w:rPr>
+          <w:rFonts w:ascii="Times New Roman" w:eastAsia="Times New Roman" w:hAnsi="Times New Roman" w:cs="Times New Roman"/>
+          <w:b/>
+          <w:color w:val="395389"/>
+          <w:sz w:val="28"/>
+          <w:szCs w:val="28"/>
+        </w:rPr>
+        <w:t>{{total}}</w:t>
       </w:r>
     </w:p>
     <w:p>
@@ -1909,6 +2098,7 @@
       </w:rPr>
       <w:t xml:space="preserve">Ozibook Tech Solutions Private Limited   </w:t>
     </w:r>
+    <w:proofErr w:type="gramStart"/>
     <w:r>
       <w:rPr>
         <w:rFonts w:ascii="Roboto" w:eastAsia="Roboto" w:hAnsi="Roboto" w:cs="Roboto"/>
@@ -1926,6 +2116,7 @@
       </w:rPr>
       <w:t>CIN</w:t>
     </w:r>
+    <w:proofErr w:type="gramEnd"/>
     <w:r>
       <w:rPr>
         <w:rFonts w:ascii="Roboto" w:eastAsia="Roboto" w:hAnsi="Roboto" w:cs="Roboto"/>
@@ -1981,6 +2172,7 @@
         <w:szCs w:val="18"/>
       </w:rPr>
     </w:pPr>
+    <w:proofErr w:type="gramStart"/>
     <w:r>
       <w:rPr>
         <w:rFonts w:ascii="Roboto" w:eastAsia="Roboto" w:hAnsi="Roboto" w:cs="Roboto"/>
@@ -1998,7 +2190,17 @@
         <w:szCs w:val="18"/>
         <w:highlight w:val="white"/>
       </w:rPr>
-      <w:t>: #39, 8th Main Road, Vasanth Nagar,</w:t>
+      <w:t>:</w:t>
+    </w:r>
+    <w:proofErr w:type="gramEnd"/>
+    <w:r>
+      <w:rPr>
+        <w:rFonts w:ascii="Roboto" w:eastAsia="Roboto" w:hAnsi="Roboto" w:cs="Roboto"/>
+        <w:sz w:val="18"/>
+        <w:szCs w:val="18"/>
+        <w:highlight w:val="white"/>
+      </w:rPr>
+      <w:t xml:space="preserve"> #39, 8th Main Road, Vasanth Nagar,</w:t>
     </w:r>
     <w:r>
       <w:rPr>
@@ -2043,7 +2245,17 @@
         <w:sz w:val="18"/>
         <w:szCs w:val="18"/>
       </w:rPr>
-      <w:t xml:space="preserve">Contact us on </w:t>
+      <w:t xml:space="preserve">Contact us </w:t>
+    </w:r>
+    <w:proofErr w:type="gramStart"/>
+    <w:r>
+      <w:rPr>
+        <w:rFonts w:ascii="Roboto" w:eastAsia="Roboto" w:hAnsi="Roboto" w:cs="Roboto"/>
+        <w:b/>
+        <w:sz w:val="18"/>
+        <w:szCs w:val="18"/>
+      </w:rPr>
+      <w:t xml:space="preserve">on </w:t>
     </w:r>
     <w:r>
       <w:rPr>
@@ -2051,7 +2263,16 @@
         <w:sz w:val="18"/>
         <w:szCs w:val="18"/>
       </w:rPr>
-      <w:t>:   +91 636 1855 604  ;  +91 974 2235 546</w:t>
+      <w:t>:</w:t>
+    </w:r>
+    <w:proofErr w:type="gramEnd"/>
+    <w:r>
+      <w:rPr>
+        <w:rFonts w:ascii="Roboto" w:eastAsia="Roboto" w:hAnsi="Roboto" w:cs="Roboto"/>
+        <w:sz w:val="18"/>
+        <w:szCs w:val="18"/>
+      </w:rPr>
+      <w:t xml:space="preserve">   +91 636 1855 604  ;  +91 974 2235 546</w:t>
     </w:r>
   </w:p>
   <w:p>
@@ -2064,6 +2285,7 @@
         <w:szCs w:val="18"/>
       </w:rPr>
     </w:pPr>
+    <w:proofErr w:type="gramStart"/>
     <w:r>
       <w:rPr>
         <w:rFonts w:ascii="Roboto" w:eastAsia="Roboto" w:hAnsi="Roboto" w:cs="Roboto"/>
@@ -2079,7 +2301,16 @@
         <w:sz w:val="18"/>
         <w:szCs w:val="18"/>
       </w:rPr>
-      <w:t xml:space="preserve">: </w:t>
+      <w:t>:</w:t>
+    </w:r>
+    <w:proofErr w:type="gramEnd"/>
+    <w:r>
+      <w:rPr>
+        <w:rFonts w:ascii="Roboto" w:eastAsia="Roboto" w:hAnsi="Roboto" w:cs="Roboto"/>
+        <w:sz w:val="18"/>
+        <w:szCs w:val="18"/>
+      </w:rPr>
+      <w:t xml:space="preserve"> </w:t>
     </w:r>
     <w:hyperlink r:id="rId1">
       <w:r>

</xml_diff>

<commit_message>
The Updated Document of the Sample Template
</commit_message>
<xml_diff>
--- a/Sample Invoice_1.docx
+++ b/Sample Invoice_1.docx
@@ -668,85 +668,51 @@
     </w:p>
     <w:p>
       <w:pPr>
-        <w:numPr>
-          <w:ilvl w:val="1"/>
-          <w:numId w:val="1"/>
-        </w:numPr>
-        <w:spacing w:after="0"/>
-        <w:rPr>
-          <w:rFonts w:ascii="Times New Roman" w:eastAsia="Times New Roman" w:hAnsi="Times New Roman" w:cs="Times New Roman"/>
-          <w:color w:val="515E7C"/>
-          <w:sz w:val="24"/>
-          <w:szCs w:val="24"/>
-        </w:rPr>
-      </w:pPr>
+        <w:spacing w:after="0"/>
+        <w:ind w:left="1440"/>
+        <w:rPr>
+          <w:rFonts w:ascii="Times New Roman" w:eastAsia="Times New Roman" w:hAnsi="Times New Roman" w:cs="Times New Roman"/>
+          <w:b/>
+          <w:bCs/>
+          <w:color w:val="4F81BD" w:themeColor="accent1"/>
+          <w:sz w:val="24"/>
+          <w:szCs w:val="24"/>
+        </w:rPr>
+      </w:pPr>
+      <w:r>
+        <w:rPr>
+          <w:rFonts w:ascii="Times New Roman" w:eastAsia="Times New Roman" w:hAnsi="Times New Roman" w:cs="Times New Roman"/>
+          <w:b/>
+          <w:bCs/>
+          <w:color w:val="4F81BD" w:themeColor="accent1"/>
+          <w:sz w:val="24"/>
+          <w:szCs w:val="24"/>
+        </w:rPr>
+        <w:t>{{</w:t>
+      </w:r>
       <w:proofErr w:type="spellStart"/>
       <w:r>
         <w:rPr>
           <w:rFonts w:ascii="Times New Roman" w:eastAsia="Times New Roman" w:hAnsi="Times New Roman" w:cs="Times New Roman"/>
-          <w:color w:val="515E7C"/>
-          <w:sz w:val="24"/>
-          <w:szCs w:val="24"/>
-        </w:rPr>
-        <w:t>Linkedin</w:t>
+          <w:b/>
+          <w:bCs/>
+          <w:color w:val="4F81BD" w:themeColor="accent1"/>
+          <w:sz w:val="24"/>
+          <w:szCs w:val="24"/>
+        </w:rPr>
+        <w:t>per_list</w:t>
       </w:r>
       <w:proofErr w:type="spellEnd"/>
       <w:r>
         <w:rPr>
           <w:rFonts w:ascii="Times New Roman" w:eastAsia="Times New Roman" w:hAnsi="Times New Roman" w:cs="Times New Roman"/>
-          <w:color w:val="515E7C"/>
-          <w:sz w:val="24"/>
-          <w:szCs w:val="24"/>
-        </w:rPr>
-        <w:t xml:space="preserve"> profile audit and update</w:t>
-      </w:r>
-    </w:p>
-    <w:p>
-      <w:pPr>
-        <w:numPr>
-          <w:ilvl w:val="1"/>
-          <w:numId w:val="1"/>
-        </w:numPr>
-        <w:spacing w:after="0"/>
-        <w:rPr>
-          <w:rFonts w:ascii="Times New Roman" w:eastAsia="Times New Roman" w:hAnsi="Times New Roman" w:cs="Times New Roman"/>
-          <w:color w:val="515E7C"/>
-          <w:sz w:val="24"/>
-          <w:szCs w:val="24"/>
-        </w:rPr>
-      </w:pPr>
-      <w:r>
-        <w:rPr>
-          <w:rFonts w:ascii="Times New Roman" w:eastAsia="Times New Roman" w:hAnsi="Times New Roman" w:cs="Times New Roman"/>
-          <w:color w:val="515E7C"/>
-          <w:sz w:val="24"/>
-          <w:szCs w:val="24"/>
-        </w:rPr>
-        <w:t>Market research</w:t>
-      </w:r>
-    </w:p>
-    <w:p>
-      <w:pPr>
-        <w:numPr>
-          <w:ilvl w:val="1"/>
-          <w:numId w:val="1"/>
-        </w:numPr>
-        <w:spacing w:after="0"/>
-        <w:rPr>
-          <w:rFonts w:ascii="Times New Roman" w:eastAsia="Times New Roman" w:hAnsi="Times New Roman" w:cs="Times New Roman"/>
-          <w:color w:val="515E7C"/>
-          <w:sz w:val="24"/>
-          <w:szCs w:val="24"/>
-        </w:rPr>
-      </w:pPr>
-      <w:r>
-        <w:rPr>
-          <w:rFonts w:ascii="Times New Roman" w:eastAsia="Times New Roman" w:hAnsi="Times New Roman" w:cs="Times New Roman"/>
-          <w:color w:val="515E7C"/>
-          <w:sz w:val="24"/>
-          <w:szCs w:val="24"/>
-        </w:rPr>
-        <w:t>Market strategy</w:t>
+          <w:b/>
+          <w:bCs/>
+          <w:color w:val="4F81BD" w:themeColor="accent1"/>
+          <w:sz w:val="24"/>
+          <w:szCs w:val="24"/>
+        </w:rPr>
+        <w:t>}}</w:t>
       </w:r>
     </w:p>
     <w:p>
@@ -777,122 +743,51 @@
     </w:p>
     <w:p>
       <w:pPr>
-        <w:numPr>
-          <w:ilvl w:val="1"/>
-          <w:numId w:val="1"/>
-        </w:numPr>
-        <w:spacing w:after="0"/>
-        <w:rPr>
-          <w:rFonts w:ascii="Times New Roman" w:eastAsia="Times New Roman" w:hAnsi="Times New Roman" w:cs="Times New Roman"/>
-          <w:color w:val="515E7C"/>
-          <w:sz w:val="24"/>
-          <w:szCs w:val="24"/>
-        </w:rPr>
-      </w:pPr>
-      <w:r>
-        <w:rPr>
-          <w:rFonts w:ascii="Times New Roman" w:eastAsia="Times New Roman" w:hAnsi="Times New Roman" w:cs="Times New Roman"/>
-          <w:color w:val="515E7C"/>
-          <w:sz w:val="24"/>
-          <w:szCs w:val="24"/>
-        </w:rPr>
-        <w:t>Content writing</w:t>
-      </w:r>
-    </w:p>
-    <w:p>
-      <w:pPr>
-        <w:numPr>
-          <w:ilvl w:val="1"/>
-          <w:numId w:val="1"/>
-        </w:numPr>
-        <w:spacing w:after="0"/>
-        <w:rPr>
-          <w:rFonts w:ascii="Times New Roman" w:eastAsia="Times New Roman" w:hAnsi="Times New Roman" w:cs="Times New Roman"/>
-          <w:color w:val="515E7C"/>
-          <w:sz w:val="24"/>
-          <w:szCs w:val="24"/>
-        </w:rPr>
-      </w:pPr>
-      <w:r>
-        <w:rPr>
-          <w:rFonts w:ascii="Times New Roman" w:eastAsia="Times New Roman" w:hAnsi="Times New Roman" w:cs="Times New Roman"/>
-          <w:color w:val="515E7C"/>
-          <w:sz w:val="24"/>
-          <w:szCs w:val="24"/>
-        </w:rPr>
-        <w:t>Content designing</w:t>
-      </w:r>
-    </w:p>
-    <w:p>
-      <w:pPr>
-        <w:numPr>
-          <w:ilvl w:val="1"/>
-          <w:numId w:val="1"/>
-        </w:numPr>
-        <w:spacing w:after="0"/>
-        <w:rPr>
-          <w:rFonts w:ascii="Times New Roman" w:eastAsia="Times New Roman" w:hAnsi="Times New Roman" w:cs="Times New Roman"/>
-          <w:color w:val="515E7C"/>
-          <w:sz w:val="24"/>
-          <w:szCs w:val="24"/>
-        </w:rPr>
-      </w:pPr>
-      <w:r>
-        <w:rPr>
-          <w:rFonts w:ascii="Times New Roman" w:eastAsia="Times New Roman" w:hAnsi="Times New Roman" w:cs="Times New Roman"/>
-          <w:color w:val="515E7C"/>
-          <w:sz w:val="24"/>
-          <w:szCs w:val="24"/>
-        </w:rPr>
-        <w:t>Video editing</w:t>
-      </w:r>
-    </w:p>
-    <w:p>
-      <w:pPr>
-        <w:numPr>
-          <w:ilvl w:val="1"/>
-          <w:numId w:val="1"/>
-        </w:numPr>
-        <w:spacing w:after="0"/>
-        <w:rPr>
-          <w:rFonts w:ascii="Times New Roman" w:eastAsia="Times New Roman" w:hAnsi="Times New Roman" w:cs="Times New Roman"/>
-          <w:color w:val="515E7C"/>
-          <w:sz w:val="24"/>
-          <w:szCs w:val="24"/>
-        </w:rPr>
-      </w:pPr>
-      <w:r>
-        <w:rPr>
-          <w:rFonts w:ascii="Times New Roman" w:eastAsia="Times New Roman" w:hAnsi="Times New Roman" w:cs="Times New Roman"/>
-          <w:color w:val="515E7C"/>
-          <w:sz w:val="24"/>
-          <w:szCs w:val="24"/>
-        </w:rPr>
-        <w:t>Content calendar prep</w:t>
-      </w:r>
-    </w:p>
-    <w:p>
-      <w:pPr>
-        <w:numPr>
-          <w:ilvl w:val="1"/>
-          <w:numId w:val="1"/>
-        </w:numPr>
-        <w:spacing w:after="0"/>
-        <w:rPr>
-          <w:rFonts w:ascii="Times New Roman" w:eastAsia="Times New Roman" w:hAnsi="Times New Roman" w:cs="Times New Roman"/>
-          <w:color w:val="515E7C"/>
-          <w:sz w:val="24"/>
-          <w:szCs w:val="24"/>
-        </w:rPr>
-      </w:pPr>
-      <w:r>
-        <w:rPr>
-          <w:rFonts w:ascii="Times New Roman" w:eastAsia="Times New Roman" w:hAnsi="Times New Roman" w:cs="Times New Roman"/>
-          <w:color w:val="515E7C"/>
-          <w:sz w:val="24"/>
-          <w:szCs w:val="24"/>
-        </w:rPr>
-        <w:t>Social media management</w:t>
+        <w:spacing w:after="0"/>
+        <w:ind w:left="1440"/>
+        <w:rPr>
+          <w:rFonts w:ascii="Times New Roman" w:eastAsia="Times New Roman" w:hAnsi="Times New Roman" w:cs="Times New Roman"/>
+          <w:b/>
+          <w:bCs/>
+          <w:color w:val="4F81BD" w:themeColor="accent1"/>
+          <w:sz w:val="24"/>
+          <w:szCs w:val="24"/>
+        </w:rPr>
+      </w:pPr>
+      <w:r>
+        <w:rPr>
+          <w:rFonts w:ascii="Times New Roman" w:eastAsia="Times New Roman" w:hAnsi="Times New Roman" w:cs="Times New Roman"/>
+          <w:b/>
+          <w:bCs/>
+          <w:color w:val="4F81BD" w:themeColor="accent1"/>
+          <w:sz w:val="24"/>
+          <w:szCs w:val="24"/>
+        </w:rPr>
+        <w:t>{{</w:t>
+      </w:r>
+      <w:proofErr w:type="spellStart"/>
+      <w:r>
+        <w:rPr>
+          <w:rFonts w:ascii="Times New Roman" w:eastAsia="Times New Roman" w:hAnsi="Times New Roman" w:cs="Times New Roman"/>
+          <w:b/>
+          <w:bCs/>
+          <w:color w:val="4F81BD" w:themeColor="accent1"/>
+          <w:sz w:val="24"/>
+          <w:szCs w:val="24"/>
+        </w:rPr>
+        <w:t>cont_list</w:t>
+      </w:r>
+      <w:proofErr w:type="spellEnd"/>
+      <w:r>
+        <w:rPr>
+          <w:rFonts w:ascii="Times New Roman" w:eastAsia="Times New Roman" w:hAnsi="Times New Roman" w:cs="Times New Roman"/>
+          <w:b/>
+          <w:bCs/>
+          <w:color w:val="4F81BD" w:themeColor="accent1"/>
+          <w:sz w:val="24"/>
+          <w:szCs w:val="24"/>
+        </w:rPr>
+        <w:t>}}</w:t>
       </w:r>
     </w:p>
     <w:p>
@@ -923,98 +818,47 @@
     </w:p>
     <w:p>
       <w:pPr>
-        <w:numPr>
-          <w:ilvl w:val="1"/>
-          <w:numId w:val="1"/>
-        </w:numPr>
-        <w:spacing w:after="0"/>
-        <w:rPr>
-          <w:rFonts w:ascii="Times New Roman" w:eastAsia="Times New Roman" w:hAnsi="Times New Roman" w:cs="Times New Roman"/>
-          <w:color w:val="515E7C"/>
-          <w:sz w:val="24"/>
-          <w:szCs w:val="24"/>
-        </w:rPr>
-      </w:pPr>
-      <w:r>
-        <w:rPr>
-          <w:rFonts w:ascii="Times New Roman" w:eastAsia="Times New Roman" w:hAnsi="Times New Roman" w:cs="Times New Roman"/>
-          <w:color w:val="515E7C"/>
-          <w:sz w:val="24"/>
-          <w:szCs w:val="24"/>
-        </w:rPr>
-        <w:t>Lead scraping and filtering</w:t>
-      </w:r>
-    </w:p>
-    <w:p>
-      <w:pPr>
-        <w:numPr>
-          <w:ilvl w:val="1"/>
-          <w:numId w:val="1"/>
-        </w:numPr>
-        <w:spacing w:after="0"/>
-        <w:rPr>
-          <w:rFonts w:ascii="Times New Roman" w:eastAsia="Times New Roman" w:hAnsi="Times New Roman" w:cs="Times New Roman"/>
-          <w:color w:val="515E7C"/>
-          <w:sz w:val="24"/>
-          <w:szCs w:val="24"/>
-        </w:rPr>
-      </w:pPr>
-      <w:r>
-        <w:rPr>
-          <w:rFonts w:ascii="Times New Roman" w:eastAsia="Times New Roman" w:hAnsi="Times New Roman" w:cs="Times New Roman"/>
-          <w:color w:val="515E7C"/>
-          <w:sz w:val="24"/>
-          <w:szCs w:val="24"/>
-        </w:rPr>
-        <w:t>Comment Engine</w:t>
-      </w:r>
-    </w:p>
-    <w:p>
-      <w:pPr>
-        <w:numPr>
-          <w:ilvl w:val="1"/>
-          <w:numId w:val="1"/>
-        </w:numPr>
-        <w:spacing w:after="0"/>
-        <w:rPr>
-          <w:rFonts w:ascii="Times New Roman" w:eastAsia="Times New Roman" w:hAnsi="Times New Roman" w:cs="Times New Roman"/>
-          <w:color w:val="515E7C"/>
-          <w:sz w:val="24"/>
-          <w:szCs w:val="24"/>
-        </w:rPr>
-      </w:pPr>
-      <w:r>
-        <w:rPr>
-          <w:rFonts w:ascii="Times New Roman" w:eastAsia="Times New Roman" w:hAnsi="Times New Roman" w:cs="Times New Roman"/>
-          <w:color w:val="515E7C"/>
-          <w:sz w:val="24"/>
-          <w:szCs w:val="24"/>
-        </w:rPr>
-        <w:t>DM marketing</w:t>
-      </w:r>
-    </w:p>
-    <w:p>
-      <w:pPr>
-        <w:numPr>
-          <w:ilvl w:val="1"/>
-          <w:numId w:val="1"/>
-        </w:numPr>
-        <w:spacing w:after="0"/>
-        <w:rPr>
-          <w:rFonts w:ascii="Times New Roman" w:eastAsia="Times New Roman" w:hAnsi="Times New Roman" w:cs="Times New Roman"/>
-          <w:color w:val="515E7C"/>
-          <w:sz w:val="24"/>
-          <w:szCs w:val="24"/>
-        </w:rPr>
-      </w:pPr>
-      <w:r>
-        <w:rPr>
-          <w:rFonts w:ascii="Times New Roman" w:eastAsia="Times New Roman" w:hAnsi="Times New Roman" w:cs="Times New Roman"/>
-          <w:color w:val="515E7C"/>
-          <w:sz w:val="24"/>
-          <w:szCs w:val="24"/>
-        </w:rPr>
-        <w:t>Email Marketing</w:t>
+        <w:spacing w:after="0"/>
+        <w:ind w:left="1440"/>
+        <w:rPr>
+          <w:rFonts w:ascii="Times New Roman" w:eastAsia="Times New Roman" w:hAnsi="Times New Roman" w:cs="Times New Roman"/>
+          <w:b/>
+          <w:color w:val="4F81BD" w:themeColor="accent1"/>
+          <w:sz w:val="24"/>
+          <w:szCs w:val="24"/>
+        </w:rPr>
+      </w:pPr>
+      <w:r>
+        <w:rPr>
+          <w:rFonts w:ascii="Times New Roman" w:eastAsia="Times New Roman" w:hAnsi="Times New Roman" w:cs="Times New Roman"/>
+          <w:b/>
+          <w:color w:val="4F81BD" w:themeColor="accent1"/>
+          <w:sz w:val="24"/>
+          <w:szCs w:val="24"/>
+        </w:rPr>
+        <w:t>{{</w:t>
+      </w:r>
+      <w:proofErr w:type="spellStart"/>
+      <w:r>
+        <w:rPr>
+          <w:rFonts w:ascii="Times New Roman" w:eastAsia="Times New Roman" w:hAnsi="Times New Roman" w:cs="Times New Roman"/>
+          <w:b/>
+          <w:color w:val="4F81BD" w:themeColor="accent1"/>
+          <w:sz w:val="24"/>
+          <w:szCs w:val="24"/>
+        </w:rPr>
+        <w:t>lead_list</w:t>
+      </w:r>
+      <w:proofErr w:type="spellEnd"/>
+      <w:r>
+        <w:rPr>
+          <w:rFonts w:ascii="Times New Roman" w:eastAsia="Times New Roman" w:hAnsi="Times New Roman" w:cs="Times New Roman"/>
+          <w:b/>
+          <w:color w:val="4F81BD" w:themeColor="accent1"/>
+          <w:sz w:val="24"/>
+          <w:szCs w:val="24"/>
+        </w:rPr>
+        <w:t>}}</w:t>
       </w:r>
     </w:p>
     <w:p>
@@ -1045,75 +889,57 @@
     </w:p>
     <w:p>
       <w:pPr>
-        <w:numPr>
-          <w:ilvl w:val="1"/>
-          <w:numId w:val="1"/>
-        </w:numPr>
-        <w:spacing w:after="0"/>
-        <w:rPr>
-          <w:rFonts w:ascii="Times New Roman" w:eastAsia="Times New Roman" w:hAnsi="Times New Roman" w:cs="Times New Roman"/>
-          <w:color w:val="515E7C"/>
-          <w:sz w:val="24"/>
-          <w:szCs w:val="24"/>
-        </w:rPr>
-      </w:pPr>
-      <w:r>
-        <w:rPr>
-          <w:rFonts w:ascii="Times New Roman" w:eastAsia="Times New Roman" w:hAnsi="Times New Roman" w:cs="Times New Roman"/>
-          <w:color w:val="515E7C"/>
-          <w:sz w:val="24"/>
-          <w:szCs w:val="24"/>
-        </w:rPr>
-        <w:lastRenderedPageBreak/>
-        <w:t>UI/UX design</w:t>
-      </w:r>
-    </w:p>
-    <w:p>
-      <w:pPr>
-        <w:numPr>
-          <w:ilvl w:val="1"/>
-          <w:numId w:val="1"/>
-        </w:numPr>
-        <w:spacing w:after="0"/>
-        <w:rPr>
-          <w:rFonts w:ascii="Times New Roman" w:eastAsia="Times New Roman" w:hAnsi="Times New Roman" w:cs="Times New Roman"/>
-          <w:color w:val="515E7C"/>
-          <w:sz w:val="24"/>
-          <w:szCs w:val="24"/>
-        </w:rPr>
-      </w:pPr>
-      <w:r>
-        <w:rPr>
-          <w:rFonts w:ascii="Times New Roman" w:eastAsia="Times New Roman" w:hAnsi="Times New Roman" w:cs="Times New Roman"/>
-          <w:color w:val="515E7C"/>
-          <w:sz w:val="24"/>
-          <w:szCs w:val="24"/>
-        </w:rPr>
-        <w:t>Copywriting</w:t>
-      </w:r>
-    </w:p>
-    <w:p>
-      <w:pPr>
-        <w:numPr>
-          <w:ilvl w:val="1"/>
-          <w:numId w:val="1"/>
-        </w:numPr>
-        <w:spacing w:after="0"/>
-        <w:rPr>
-          <w:rFonts w:ascii="Times New Roman" w:eastAsia="Times New Roman" w:hAnsi="Times New Roman" w:cs="Times New Roman"/>
-          <w:color w:val="515E7C"/>
-          <w:sz w:val="24"/>
-          <w:szCs w:val="24"/>
-        </w:rPr>
-      </w:pPr>
-      <w:r>
-        <w:rPr>
-          <w:rFonts w:ascii="Times New Roman" w:eastAsia="Times New Roman" w:hAnsi="Times New Roman" w:cs="Times New Roman"/>
-          <w:color w:val="515E7C"/>
-          <w:sz w:val="24"/>
-          <w:szCs w:val="24"/>
-        </w:rPr>
-        <w:t>Launch and Post Launch Support</w:t>
+        <w:spacing w:after="0"/>
+        <w:ind w:left="1440"/>
+        <w:rPr>
+          <w:rFonts w:ascii="Times New Roman" w:eastAsia="Times New Roman" w:hAnsi="Times New Roman" w:cs="Times New Roman"/>
+          <w:b/>
+          <w:color w:val="4F81BD" w:themeColor="accent1"/>
+          <w:sz w:val="24"/>
+          <w:szCs w:val="24"/>
+        </w:rPr>
+      </w:pPr>
+      <w:r>
+        <w:rPr>
+          <w:rFonts w:ascii="Times New Roman" w:eastAsia="Times New Roman" w:hAnsi="Times New Roman" w:cs="Times New Roman"/>
+          <w:b/>
+          <w:color w:val="4F81BD" w:themeColor="accent1"/>
+          <w:sz w:val="24"/>
+          <w:szCs w:val="24"/>
+        </w:rPr>
+        <w:t>{{</w:t>
+      </w:r>
+      <w:proofErr w:type="spellStart"/>
+      <w:r>
+        <w:rPr>
+          <w:rFonts w:ascii="Times New Roman" w:eastAsia="Times New Roman" w:hAnsi="Times New Roman" w:cs="Times New Roman"/>
+          <w:b/>
+          <w:color w:val="4F81BD" w:themeColor="accent1"/>
+          <w:sz w:val="24"/>
+          <w:szCs w:val="24"/>
+        </w:rPr>
+        <w:t>web_list</w:t>
+      </w:r>
+      <w:r>
+        <w:rPr>
+          <w:rFonts w:ascii="Times New Roman" w:eastAsia="Times New Roman" w:hAnsi="Times New Roman" w:cs="Times New Roman"/>
+          <w:b/>
+          <w:color w:val="4F81BD" w:themeColor="accent1"/>
+          <w:sz w:val="24"/>
+          <w:szCs w:val="24"/>
+        </w:rPr>
+        <w:t>s</w:t>
+      </w:r>
+      <w:proofErr w:type="spellEnd"/>
+      <w:r>
+        <w:rPr>
+          <w:rFonts w:ascii="Times New Roman" w:eastAsia="Times New Roman" w:hAnsi="Times New Roman" w:cs="Times New Roman"/>
+          <w:b/>
+          <w:color w:val="4F81BD" w:themeColor="accent1"/>
+          <w:sz w:val="24"/>
+          <w:szCs w:val="24"/>
+        </w:rPr>
+        <w:t>}}</w:t>
       </w:r>
     </w:p>
     <w:p>
@@ -1510,6 +1336,7 @@
           <w:sz w:val="24"/>
           <w:szCs w:val="24"/>
         </w:rPr>
+        <w:lastRenderedPageBreak/>
         <w:t xml:space="preserve"> </w:t>
       </w:r>
     </w:p>

</xml_diff>